<commit_message>
Se eliminan agunos errores
</commit_message>
<xml_diff>
--- a/TIPS Y METODOS ÚTILES DE JAVASCRIPT.docx
+++ b/TIPS Y METODOS ÚTILES DE JAVASCRIPT.docx
@@ -275,6 +275,7 @@
         </w:r>
       </w:hyperlink>
     </w:p>
+    <w:p/>
     <w:tbl>
       <w:tblPr>
         <w:tblStyle w:val="Tablaconcuadrcula"/>
@@ -287,6 +288,9 @@
         <w:gridCol w:w="2832"/>
       </w:tblGrid>
       <w:tr>
+        <w:trPr>
+          <w:trHeight w:val="566"/>
+        </w:trPr>
         <w:tc>
           <w:tcPr>
             <w:tcW w:w="2831" w:type="dxa"/>
@@ -294,38 +298,22 @@
           <w:p>
             <w:pPr>
               <w:pStyle w:val="TDC2"/>
+              <w:numPr>
+                <w:ilvl w:val="0"/>
+                <w:numId w:val="14"/>
+              </w:numPr>
               <w:tabs>
                 <w:tab w:val="left" w:pos="660"/>
                 <w:tab w:val="right" w:leader="dot" w:pos="8494"/>
               </w:tabs>
               <w:rPr>
-                <w:rFonts w:eastAsiaTheme="minorEastAsia"/>
+                <w:rStyle w:val="Hipervnculo"/>
                 <w:b/>
                 <w:bCs/>
                 <w:noProof/>
-                <w:lang w:eastAsia="es-ES"/>
               </w:rPr>
             </w:pPr>
             <w:hyperlink w:anchor="_Toc42713649" w:history="1">
-              <w:r>
-                <w:rPr>
-                  <w:rStyle w:val="Hipervnculo"/>
-                  <w:b/>
-                  <w:bCs/>
-                  <w:noProof/>
-                </w:rPr>
-                <w:t>1.</w:t>
-              </w:r>
-              <w:r>
-                <w:rPr>
-                  <w:rFonts w:eastAsiaTheme="minorEastAsia"/>
-                  <w:b/>
-                  <w:bCs/>
-                  <w:noProof/>
-                  <w:lang w:eastAsia="es-ES"/>
-                </w:rPr>
-                <w:tab/>
-              </w:r>
               <w:r>
                 <w:rPr>
                   <w:rStyle w:val="Hipervnculo"/>
@@ -337,6 +325,148 @@
               </w:r>
             </w:hyperlink>
           </w:p>
+          <w:p/>
+          <w:p>
+            <w:pPr>
+              <w:pStyle w:val="TDC3"/>
+              <w:tabs>
+                <w:tab w:val="left" w:pos="880"/>
+                <w:tab w:val="right" w:leader="dot" w:pos="8494"/>
+              </w:tabs>
+              <w:rPr>
+                <w:rFonts w:eastAsiaTheme="minorEastAsia"/>
+                <w:b/>
+                <w:bCs/>
+                <w:noProof/>
+                <w:lang w:eastAsia="es-ES"/>
+              </w:rPr>
+            </w:pPr>
+          </w:p>
+        </w:tc>
+        <w:tc>
+          <w:tcPr>
+            <w:tcW w:w="2831" w:type="dxa"/>
+          </w:tcPr>
+          <w:p>
+            <w:pPr>
+              <w:pStyle w:val="TDC2"/>
+              <w:numPr>
+                <w:ilvl w:val="0"/>
+                <w:numId w:val="14"/>
+              </w:numPr>
+              <w:tabs>
+                <w:tab w:val="left" w:pos="660"/>
+                <w:tab w:val="right" w:leader="dot" w:pos="8494"/>
+              </w:tabs>
+              <w:rPr>
+                <w:rStyle w:val="Hipervnculo"/>
+                <w:b/>
+                <w:bCs/>
+                <w:noProof/>
+              </w:rPr>
+            </w:pPr>
+            <w:hyperlink w:anchor="_Toc42713655" w:history="1">
+              <w:r>
+                <w:rPr>
+                  <w:rStyle w:val="Hipervnculo"/>
+                  <w:b/>
+                  <w:bCs/>
+                  <w:noProof/>
+                </w:rPr>
+                <w:t>typeof</w:t>
+              </w:r>
+            </w:hyperlink>
+          </w:p>
+          <w:p>
+            <w:pPr>
+              <w:pStyle w:val="Prrafodelista"/>
+              <w:ind w:left="655"/>
+            </w:pPr>
+          </w:p>
+          <w:p>
+            <w:pPr>
+              <w:pStyle w:val="TDC3"/>
+              <w:tabs>
+                <w:tab w:val="left" w:pos="880"/>
+                <w:tab w:val="right" w:leader="dot" w:pos="8494"/>
+              </w:tabs>
+              <w:rPr>
+                <w:rFonts w:ascii="Arial" w:hAnsi="Arial" w:cs="Arial"/>
+                <w:b/>
+                <w:bCs/>
+                <w:sz w:val="24"/>
+                <w:szCs w:val="24"/>
+                <w:lang w:val="es-US"/>
+              </w:rPr>
+            </w:pPr>
+          </w:p>
+        </w:tc>
+        <w:tc>
+          <w:tcPr>
+            <w:tcW w:w="2832" w:type="dxa"/>
+          </w:tcPr>
+          <w:p>
+            <w:pPr>
+              <w:pStyle w:val="TDC2"/>
+              <w:numPr>
+                <w:ilvl w:val="0"/>
+                <w:numId w:val="14"/>
+              </w:numPr>
+              <w:tabs>
+                <w:tab w:val="left" w:pos="660"/>
+                <w:tab w:val="right" w:leader="dot" w:pos="8494"/>
+              </w:tabs>
+              <w:rPr>
+                <w:rStyle w:val="Hipervnculo"/>
+                <w:b/>
+                <w:bCs/>
+                <w:noProof/>
+              </w:rPr>
+            </w:pPr>
+            <w:hyperlink w:anchor="_Toc42713656" w:history="1">
+              <w:r>
+                <w:rPr>
+                  <w:rStyle w:val="Hipervnculo"/>
+                  <w:b/>
+                  <w:bCs/>
+                  <w:noProof/>
+                </w:rPr>
+                <w:t>Métodos para Strings</w:t>
+              </w:r>
+            </w:hyperlink>
+          </w:p>
+          <w:p>
+            <w:pPr>
+              <w:pStyle w:val="Prrafodelista"/>
+              <w:ind w:left="655"/>
+            </w:pPr>
+          </w:p>
+          <w:p>
+            <w:pPr>
+              <w:pStyle w:val="TDC3"/>
+              <w:tabs>
+                <w:tab w:val="left" w:pos="880"/>
+                <w:tab w:val="right" w:leader="dot" w:pos="8494"/>
+              </w:tabs>
+              <w:rPr>
+                <w:rFonts w:eastAsiaTheme="minorEastAsia"/>
+                <w:b/>
+                <w:bCs/>
+                <w:noProof/>
+                <w:lang w:eastAsia="es-ES"/>
+              </w:rPr>
+            </w:pPr>
+          </w:p>
+        </w:tc>
+      </w:tr>
+      <w:tr>
+        <w:trPr>
+          <w:trHeight w:val="2283"/>
+        </w:trPr>
+        <w:tc>
+          <w:tcPr>
+            <w:tcW w:w="2831" w:type="dxa"/>
+          </w:tcPr>
           <w:p>
             <w:pPr>
               <w:pStyle w:val="TDC3"/>
@@ -532,13 +662,6 @@
                 <w:tab w:val="left" w:pos="880"/>
                 <w:tab w:val="right" w:leader="dot" w:pos="8494"/>
               </w:tabs>
-              <w:rPr>
-                <w:rFonts w:eastAsiaTheme="minorEastAsia"/>
-                <w:b/>
-                <w:bCs/>
-                <w:noProof/>
-                <w:lang w:eastAsia="es-ES"/>
-              </w:rPr>
             </w:pPr>
             <w:hyperlink w:anchor="_Toc42713654" w:history="1">
               <w:r>
@@ -579,64 +702,11 @@
           </w:tcPr>
           <w:p>
             <w:pPr>
-              <w:pStyle w:val="TDC2"/>
-              <w:tabs>
-                <w:tab w:val="left" w:pos="660"/>
-                <w:tab w:val="right" w:leader="dot" w:pos="8494"/>
-              </w:tabs>
-              <w:rPr>
-                <w:rStyle w:val="Hipervnculo"/>
-                <w:b/>
-                <w:bCs/>
-                <w:noProof/>
-              </w:rPr>
-            </w:pPr>
-            <w:hyperlink w:anchor="_Toc42713655" w:history="1">
-              <w:r>
-                <w:rPr>
-                  <w:rStyle w:val="Hipervnculo"/>
-                  <w:b/>
-                  <w:bCs/>
-                  <w:noProof/>
-                </w:rPr>
-                <w:t>2.</w:t>
-              </w:r>
-              <w:r>
-                <w:rPr>
-                  <w:rFonts w:eastAsiaTheme="minorEastAsia"/>
-                  <w:b/>
-                  <w:bCs/>
-                  <w:noProof/>
-                  <w:lang w:eastAsia="es-ES"/>
-                </w:rPr>
-                <w:tab/>
-              </w:r>
-              <w:r>
-                <w:rPr>
-                  <w:rStyle w:val="Hipervnculo"/>
-                  <w:b/>
-                  <w:bCs/>
-                  <w:noProof/>
-                </w:rPr>
-                <w:t>typeof</w:t>
-              </w:r>
-            </w:hyperlink>
-          </w:p>
-          <w:p>
-            <w:pPr>
               <w:pStyle w:val="TDC3"/>
               <w:tabs>
                 <w:tab w:val="left" w:pos="880"/>
                 <w:tab w:val="right" w:leader="dot" w:pos="8494"/>
               </w:tabs>
-              <w:rPr>
-                <w:rFonts w:ascii="Arial" w:hAnsi="Arial" w:cs="Arial"/>
-                <w:b/>
-                <w:bCs/>
-                <w:sz w:val="24"/>
-                <w:szCs w:val="24"/>
-                <w:lang w:val="es-US"/>
-              </w:rPr>
             </w:pPr>
           </w:p>
         </w:tc>
@@ -644,52 +714,6 @@
           <w:tcPr>
             <w:tcW w:w="2832" w:type="dxa"/>
           </w:tcPr>
-          <w:p>
-            <w:pPr>
-              <w:pStyle w:val="TDC2"/>
-              <w:tabs>
-                <w:tab w:val="left" w:pos="660"/>
-                <w:tab w:val="right" w:leader="dot" w:pos="8494"/>
-              </w:tabs>
-              <w:rPr>
-                <w:rFonts w:eastAsiaTheme="minorEastAsia"/>
-                <w:b/>
-                <w:bCs/>
-                <w:noProof/>
-                <w:lang w:eastAsia="es-ES"/>
-              </w:rPr>
-            </w:pPr>
-            <w:hyperlink w:anchor="_Toc42713656" w:history="1">
-              <w:r>
-                <w:rPr>
-                  <w:rStyle w:val="Hipervnculo"/>
-                  <w:b/>
-                  <w:bCs/>
-                  <w:noProof/>
-                </w:rPr>
-                <w:t>3.</w:t>
-              </w:r>
-              <w:r>
-                <w:rPr>
-                  <w:rFonts w:eastAsiaTheme="minorEastAsia"/>
-                  <w:b/>
-                  <w:bCs/>
-                  <w:noProof/>
-                  <w:lang w:eastAsia="es-ES"/>
-                </w:rPr>
-                <w:tab/>
-              </w:r>
-              <w:r>
-                <w:rPr>
-                  <w:rStyle w:val="Hipervnculo"/>
-                  <w:b/>
-                  <w:bCs/>
-                  <w:noProof/>
-                </w:rPr>
-                <w:t>Métodos para Strings</w:t>
-              </w:r>
-            </w:hyperlink>
-          </w:p>
           <w:p>
             <w:pPr>
               <w:pStyle w:val="TDC3"/>
@@ -932,13 +956,6 @@
                 <w:tab w:val="left" w:pos="880"/>
                 <w:tab w:val="right" w:leader="dot" w:pos="8494"/>
               </w:tabs>
-              <w:rPr>
-                <w:rFonts w:eastAsiaTheme="minorEastAsia"/>
-                <w:b/>
-                <w:bCs/>
-                <w:noProof/>
-                <w:lang w:eastAsia="es-ES"/>
-              </w:rPr>
             </w:pPr>
             <w:hyperlink w:anchor="_Toc42713662" w:history="1">
               <w:r>
@@ -2582,7 +2599,6 @@
           <w:szCs w:val="24"/>
           <w:lang w:val="es-US"/>
         </w:rPr>
-        <w:lastRenderedPageBreak/>
         <w:fldChar w:fldCharType="end"/>
       </w:r>
     </w:p>
@@ -3221,6 +3237,7 @@
           <w:sz w:val="24"/>
           <w:szCs w:val="24"/>
         </w:rPr>
+        <w:lastRenderedPageBreak/>
         <w:drawing>
           <wp:inline distT="0" distB="0" distL="0" distR="0" wp14:anchorId="1BD1DD9D" wp14:editId="5A0B055F">
             <wp:extent cx="3427392" cy="2464905"/>
@@ -3890,6 +3907,7 @@
           <w:sz w:val="24"/>
           <w:szCs w:val="24"/>
         </w:rPr>
+        <w:lastRenderedPageBreak/>
         <w:drawing>
           <wp:inline distT="0" distB="0" distL="0" distR="0" wp14:anchorId="505DB2E8" wp14:editId="1FEBA1AF">
             <wp:extent cx="4293705" cy="644258"/>
@@ -4142,7 +4160,6 @@
           <w:sz w:val="24"/>
           <w:szCs w:val="24"/>
         </w:rPr>
-        <w:lastRenderedPageBreak/>
         <w:drawing>
           <wp:inline distT="0" distB="0" distL="0" distR="0" wp14:anchorId="69A182E5" wp14:editId="3B2A37CB">
             <wp:extent cx="4318662" cy="1159904"/>
@@ -4693,6 +4710,7 @@
           <w:sz w:val="24"/>
           <w:szCs w:val="24"/>
         </w:rPr>
+        <w:lastRenderedPageBreak/>
         <w:drawing>
           <wp:inline distT="0" distB="0" distL="0" distR="0" wp14:anchorId="6E2105DB" wp14:editId="5E45BD45">
             <wp:extent cx="4731026" cy="1722396"/>
@@ -5244,6 +5262,7 @@
           <w:szCs w:val="24"/>
           <w:lang w:val="es-US"/>
         </w:rPr>
+        <w:lastRenderedPageBreak/>
         <w:t xml:space="preserve">Esta funcionalidad permite capturar </w:t>
       </w:r>
       <w:r>
@@ -5560,7 +5579,6 @@
           <w:szCs w:val="24"/>
           <w:lang w:val="es-US"/>
         </w:rPr>
-        <w:lastRenderedPageBreak/>
         <w:t>Consola:</w:t>
       </w:r>
     </w:p>
@@ -6069,6 +6087,7 @@
           <w:sz w:val="24"/>
           <w:szCs w:val="24"/>
         </w:rPr>
+        <w:lastRenderedPageBreak/>
         <w:drawing>
           <wp:inline distT="0" distB="0" distL="0" distR="0" wp14:anchorId="52442E70" wp14:editId="1CB66CD6">
             <wp:extent cx="2571750" cy="542925"/>
@@ -6360,7 +6379,6 @@
       <w:bookmarkStart w:id="29" w:name="_Toc42713659"/>
       <w:proofErr w:type="spellStart"/>
       <w:r>
-        <w:lastRenderedPageBreak/>
         <w:t>replace</w:t>
       </w:r>
       <w:proofErr w:type="spellEnd"/>
@@ -6949,6 +6967,7 @@
           <w:sz w:val="24"/>
           <w:szCs w:val="24"/>
         </w:rPr>
+        <w:lastRenderedPageBreak/>
         <w:drawing>
           <wp:inline distT="0" distB="0" distL="0" distR="0" wp14:anchorId="7CE6C849" wp14:editId="3C9E80F8">
             <wp:extent cx="3086100" cy="685800"/>
@@ -7267,7 +7286,6 @@
           <w:sz w:val="24"/>
           <w:szCs w:val="24"/>
         </w:rPr>
-        <w:lastRenderedPageBreak/>
         <w:t>Consola:</w:t>
       </w:r>
     </w:p>
@@ -7787,6 +7805,7 @@
       <w:bookmarkStart w:id="41" w:name="_Toc42713665"/>
       <w:proofErr w:type="spellStart"/>
       <w:r>
+        <w:lastRenderedPageBreak/>
         <w:t>p</w:t>
       </w:r>
       <w:r>
@@ -8267,7 +8286,6 @@
           <w:sz w:val="24"/>
           <w:szCs w:val="24"/>
         </w:rPr>
-        <w:lastRenderedPageBreak/>
         <w:t>Script:</w:t>
       </w:r>
     </w:p>
@@ -8859,6 +8877,7 @@
           <w:sz w:val="24"/>
           <w:szCs w:val="24"/>
         </w:rPr>
+        <w:lastRenderedPageBreak/>
         <w:drawing>
           <wp:inline distT="0" distB="0" distL="0" distR="0" wp14:anchorId="582460D7" wp14:editId="6269CF02">
             <wp:extent cx="4778733" cy="641264"/>
@@ -9296,7 +9315,6 @@
           <w:sz w:val="24"/>
           <w:szCs w:val="24"/>
         </w:rPr>
-        <w:lastRenderedPageBreak/>
         <w:t>Script</w:t>
       </w:r>
       <w:r>
@@ -9688,6 +9706,7 @@
           <w:sz w:val="24"/>
           <w:szCs w:val="24"/>
         </w:rPr>
+        <w:lastRenderedPageBreak/>
         <w:t>Consola</w:t>
       </w:r>
       <w:r>
@@ -10020,7 +10039,6 @@
           <w:sz w:val="24"/>
           <w:szCs w:val="24"/>
         </w:rPr>
-        <w:lastRenderedPageBreak/>
         <w:drawing>
           <wp:inline distT="0" distB="0" distL="0" distR="0" wp14:anchorId="2E20B42A" wp14:editId="27712F52">
             <wp:extent cx="1836752" cy="556591"/>
@@ -10594,6 +10612,7 @@
           <w:sz w:val="24"/>
           <w:szCs w:val="24"/>
         </w:rPr>
+        <w:lastRenderedPageBreak/>
         <w:drawing>
           <wp:inline distT="0" distB="0" distL="0" distR="0" wp14:anchorId="7B0CBD7A" wp14:editId="32CDEBAE">
             <wp:extent cx="4552950" cy="419100"/>
@@ -10897,7 +10916,6 @@
           <w:sz w:val="24"/>
           <w:szCs w:val="24"/>
         </w:rPr>
-        <w:lastRenderedPageBreak/>
         <w:t>Consola</w:t>
       </w:r>
       <w:r>
@@ -11517,6 +11535,7 @@
           <w:sz w:val="24"/>
           <w:szCs w:val="24"/>
         </w:rPr>
+        <w:lastRenderedPageBreak/>
         <w:t>Script</w:t>
       </w:r>
       <w:r>
@@ -11874,7 +11893,6 @@
           <w:sz w:val="24"/>
           <w:szCs w:val="24"/>
         </w:rPr>
-        <w:lastRenderedPageBreak/>
         <w:drawing>
           <wp:inline distT="0" distB="0" distL="0" distR="0" wp14:anchorId="5E003325" wp14:editId="3D702CE9">
             <wp:extent cx="374319" cy="286247"/>
@@ -12376,6 +12394,7 @@
       <w:bookmarkStart w:id="71" w:name="_Toc42713680"/>
       <w:proofErr w:type="spellStart"/>
       <w:r>
+        <w:lastRenderedPageBreak/>
         <w:t>Math.round</w:t>
       </w:r>
       <w:proofErr w:type="spellEnd"/>
@@ -12599,7 +12618,6 @@
       <w:bookmarkStart w:id="72" w:name="_Toc42713463"/>
       <w:bookmarkStart w:id="73" w:name="_Toc42713681"/>
       <w:r>
-        <w:lastRenderedPageBreak/>
         <w:t>Condición Ternaria</w:t>
       </w:r>
       <w:bookmarkEnd w:id="72"/>
@@ -13162,6 +13180,7 @@
           <w:sz w:val="24"/>
           <w:szCs w:val="24"/>
         </w:rPr>
+        <w:lastRenderedPageBreak/>
         <w:t>getElementById</w:t>
       </w:r>
       <w:proofErr w:type="spellEnd"/>
@@ -13610,7 +13629,6 @@
           <w:sz w:val="24"/>
           <w:szCs w:val="24"/>
         </w:rPr>
-        <w:lastRenderedPageBreak/>
         <w:t>Document.createElement</w:t>
       </w:r>
       <w:proofErr w:type="spellEnd"/>
@@ -14361,6 +14379,7 @@
           <w:sz w:val="24"/>
           <w:szCs w:val="24"/>
         </w:rPr>
+        <w:lastRenderedPageBreak/>
         <w:drawing>
           <wp:inline distT="0" distB="0" distL="0" distR="0" wp14:anchorId="72D0BF14" wp14:editId="4D3F676A">
             <wp:extent cx="4349364" cy="404556"/>
@@ -14748,7 +14767,6 @@
           <w:sz w:val="24"/>
           <w:szCs w:val="24"/>
         </w:rPr>
-        <w:lastRenderedPageBreak/>
         <w:drawing>
           <wp:inline distT="0" distB="0" distL="0" distR="0" wp14:anchorId="552637DE" wp14:editId="363A1897">
             <wp:extent cx="4010025" cy="923925"/>
@@ -15339,6 +15357,7 @@
           <w:sz w:val="24"/>
           <w:szCs w:val="24"/>
         </w:rPr>
+        <w:lastRenderedPageBreak/>
         <w:drawing>
           <wp:inline distT="0" distB="0" distL="0" distR="0" wp14:anchorId="34C63E6D" wp14:editId="3455BA28">
             <wp:extent cx="1590675" cy="666750"/>
@@ -15654,7 +15673,6 @@
           <w:sz w:val="24"/>
           <w:szCs w:val="24"/>
         </w:rPr>
-        <w:lastRenderedPageBreak/>
         <w:t>Navegador</w:t>
       </w:r>
       <w:r>
@@ -16236,6 +16254,7 @@
           <w:sz w:val="24"/>
           <w:szCs w:val="24"/>
         </w:rPr>
+        <w:lastRenderedPageBreak/>
         <w:drawing>
           <wp:inline distT="0" distB="0" distL="0" distR="0" wp14:anchorId="713C4004" wp14:editId="2C7FBBDB">
             <wp:extent cx="4723074" cy="412611"/>
@@ -16529,7 +16548,6 @@
           <w:sz w:val="24"/>
           <w:szCs w:val="24"/>
         </w:rPr>
-        <w:lastRenderedPageBreak/>
         <w:drawing>
           <wp:inline distT="0" distB="0" distL="0" distR="0" wp14:anchorId="3A21D4B6" wp14:editId="57919BDA">
             <wp:extent cx="4683318" cy="689501"/>
@@ -17099,6 +17117,7 @@
           <w:sz w:val="24"/>
           <w:szCs w:val="24"/>
         </w:rPr>
+        <w:lastRenderedPageBreak/>
         <w:drawing>
           <wp:inline distT="0" distB="0" distL="0" distR="0" wp14:anchorId="49DFCE02" wp14:editId="29EEF3A7">
             <wp:extent cx="2762250" cy="2095500"/>
@@ -17804,6 +17823,95 @@
     </w:lvl>
   </w:abstractNum>
   <w:abstractNum w:abstractNumId="6" w15:restartNumberingAfterBreak="0">
+    <w:nsid w:val="47FF51FB"/>
+    <w:multiLevelType w:val="hybridMultilevel"/>
+    <w:tmpl w:val="BE6E0084"/>
+    <w:lvl w:ilvl="0" w:tplc="366C3050">
+      <w:start w:val="1"/>
+      <w:numFmt w:val="decimal"/>
+      <w:lvlText w:val="%1."/>
+      <w:lvlJc w:val="left"/>
+      <w:pPr>
+        <w:ind w:left="655" w:hanging="435"/>
+      </w:pPr>
+      <w:rPr>
+        <w:rFonts w:hint="default"/>
+      </w:rPr>
+    </w:lvl>
+    <w:lvl w:ilvl="1" w:tplc="0C0A0019" w:tentative="1">
+      <w:start w:val="1"/>
+      <w:numFmt w:val="lowerLetter"/>
+      <w:lvlText w:val="%2."/>
+      <w:lvlJc w:val="left"/>
+      <w:pPr>
+        <w:ind w:left="1300" w:hanging="360"/>
+      </w:pPr>
+    </w:lvl>
+    <w:lvl w:ilvl="2" w:tplc="0C0A001B" w:tentative="1">
+      <w:start w:val="1"/>
+      <w:numFmt w:val="lowerRoman"/>
+      <w:lvlText w:val="%3."/>
+      <w:lvlJc w:val="right"/>
+      <w:pPr>
+        <w:ind w:left="2020" w:hanging="180"/>
+      </w:pPr>
+    </w:lvl>
+    <w:lvl w:ilvl="3" w:tplc="0C0A000F" w:tentative="1">
+      <w:start w:val="1"/>
+      <w:numFmt w:val="decimal"/>
+      <w:lvlText w:val="%4."/>
+      <w:lvlJc w:val="left"/>
+      <w:pPr>
+        <w:ind w:left="2740" w:hanging="360"/>
+      </w:pPr>
+    </w:lvl>
+    <w:lvl w:ilvl="4" w:tplc="0C0A0019" w:tentative="1">
+      <w:start w:val="1"/>
+      <w:numFmt w:val="lowerLetter"/>
+      <w:lvlText w:val="%5."/>
+      <w:lvlJc w:val="left"/>
+      <w:pPr>
+        <w:ind w:left="3460" w:hanging="360"/>
+      </w:pPr>
+    </w:lvl>
+    <w:lvl w:ilvl="5" w:tplc="0C0A001B" w:tentative="1">
+      <w:start w:val="1"/>
+      <w:numFmt w:val="lowerRoman"/>
+      <w:lvlText w:val="%6."/>
+      <w:lvlJc w:val="right"/>
+      <w:pPr>
+        <w:ind w:left="4180" w:hanging="180"/>
+      </w:pPr>
+    </w:lvl>
+    <w:lvl w:ilvl="6" w:tplc="0C0A000F" w:tentative="1">
+      <w:start w:val="1"/>
+      <w:numFmt w:val="decimal"/>
+      <w:lvlText w:val="%7."/>
+      <w:lvlJc w:val="left"/>
+      <w:pPr>
+        <w:ind w:left="4900" w:hanging="360"/>
+      </w:pPr>
+    </w:lvl>
+    <w:lvl w:ilvl="7" w:tplc="0C0A0019" w:tentative="1">
+      <w:start w:val="1"/>
+      <w:numFmt w:val="lowerLetter"/>
+      <w:lvlText w:val="%8."/>
+      <w:lvlJc w:val="left"/>
+      <w:pPr>
+        <w:ind w:left="5620" w:hanging="360"/>
+      </w:pPr>
+    </w:lvl>
+    <w:lvl w:ilvl="8" w:tplc="0C0A001B" w:tentative="1">
+      <w:start w:val="1"/>
+      <w:numFmt w:val="lowerRoman"/>
+      <w:lvlText w:val="%9."/>
+      <w:lvlJc w:val="right"/>
+      <w:pPr>
+        <w:ind w:left="6340" w:hanging="180"/>
+      </w:pPr>
+    </w:lvl>
+  </w:abstractNum>
+  <w:abstractNum w:abstractNumId="7" w15:restartNumberingAfterBreak="0">
     <w:nsid w:val="5EDE337F"/>
     <w:multiLevelType w:val="hybridMultilevel"/>
     <w:tmpl w:val="76A4F626"/>
@@ -17893,7 +18001,7 @@
       </w:pPr>
     </w:lvl>
   </w:abstractNum>
-  <w:abstractNum w:abstractNumId="7" w15:restartNumberingAfterBreak="0">
+  <w:abstractNum w:abstractNumId="8" w15:restartNumberingAfterBreak="0">
     <w:nsid w:val="6224513D"/>
     <w:multiLevelType w:val="hybridMultilevel"/>
     <w:tmpl w:val="A184CA2A"/>
@@ -18007,7 +18115,7 @@
       </w:rPr>
     </w:lvl>
   </w:abstractNum>
-  <w:abstractNum w:abstractNumId="8" w15:restartNumberingAfterBreak="0">
+  <w:abstractNum w:abstractNumId="9" w15:restartNumberingAfterBreak="0">
     <w:nsid w:val="6BA44DC8"/>
     <w:multiLevelType w:val="multilevel"/>
     <w:tmpl w:val="4D8A1FA8"/>
@@ -18152,7 +18260,7 @@
       </w:pPr>
     </w:lvl>
   </w:abstractNum>
-  <w:abstractNum w:abstractNumId="9" w15:restartNumberingAfterBreak="0">
+  <w:abstractNum w:abstractNumId="10" w15:restartNumberingAfterBreak="0">
     <w:nsid w:val="7070441E"/>
     <w:multiLevelType w:val="hybridMultilevel"/>
     <w:tmpl w:val="F1A4DFCC"/>
@@ -18265,7 +18373,7 @@
       </w:rPr>
     </w:lvl>
   </w:abstractNum>
-  <w:abstractNum w:abstractNumId="10" w15:restartNumberingAfterBreak="0">
+  <w:abstractNum w:abstractNumId="11" w15:restartNumberingAfterBreak="0">
     <w:nsid w:val="78757B58"/>
     <w:multiLevelType w:val="hybridMultilevel"/>
     <w:tmpl w:val="86F6250C"/>
@@ -18355,7 +18463,7 @@
     </w:lvl>
   </w:abstractNum>
   <w:num w:numId="1">
-    <w:abstractNumId w:val="8"/>
+    <w:abstractNumId w:val="9"/>
     <w:lvlOverride w:ilvl="0">
       <w:startOverride w:val="1"/>
     </w:lvlOverride>
@@ -18391,13 +18499,13 @@
     <w:abstractNumId w:val="1"/>
   </w:num>
   <w:num w:numId="4">
-    <w:abstractNumId w:val="7"/>
+    <w:abstractNumId w:val="8"/>
   </w:num>
   <w:num w:numId="5">
     <w:abstractNumId w:val="2"/>
   </w:num>
   <w:num w:numId="6">
-    <w:abstractNumId w:val="9"/>
+    <w:abstractNumId w:val="10"/>
   </w:num>
   <w:num w:numId="7">
     <w:abstractNumId w:val="5"/>
@@ -18406,7 +18514,7 @@
     <w:abstractNumId w:val="1"/>
   </w:num>
   <w:num w:numId="9">
-    <w:abstractNumId w:val="10"/>
+    <w:abstractNumId w:val="11"/>
   </w:num>
   <w:num w:numId="10">
     <w:abstractNumId w:val="3"/>
@@ -18415,13 +18523,16 @@
     <w:abstractNumId w:val="0"/>
   </w:num>
   <w:num w:numId="12">
-    <w:abstractNumId w:val="6"/>
+    <w:abstractNumId w:val="7"/>
   </w:num>
   <w:num w:numId="13">
-    <w:abstractNumId w:val="6"/>
+    <w:abstractNumId w:val="7"/>
     <w:lvlOverride w:ilvl="0">
       <w:startOverride w:val="1"/>
     </w:lvlOverride>
+  </w:num>
+  <w:num w:numId="14">
+    <w:abstractNumId w:val="6"/>
   </w:num>
 </w:numbering>
 </file>

</xml_diff>